<commit_message>
receita bolo de cenoura complt
</commit_message>
<xml_diff>
--- a/Bolo de Cenoura.docx
+++ b/Bolo de Cenoura.docx
@@ -4,47 +4,37 @@
   <w:body>
     <w:p>
       <w:r>
-        <w:t>RECEITA:</w:t>
-      </w:r>
-    </w:p>
-    <w:p>
-      <w:r>
-        <w:t xml:space="preserve"> Bolo de Cenoura Clássico </w:t>
-      </w:r>
-    </w:p>
-    <w:p>
-      <w:r>
         <w:t>INGREDIENTES:</w:t>
       </w:r>
     </w:p>
     <w:p>
       <w:r>
-        <w:t xml:space="preserve"> - 3 cenouras médias</w:t>
-      </w:r>
-    </w:p>
-    <w:p>
-      <w:r>
-        <w:t xml:space="preserve"> - 4 ovos</w:t>
-      </w:r>
-    </w:p>
-    <w:p>
-      <w:r>
-        <w:t xml:space="preserve"> - 1 xícara de óleo</w:t>
-      </w:r>
-    </w:p>
-    <w:p>
-      <w:r>
-        <w:t xml:space="preserve"> - 2 xícaras de açúcar</w:t>
-      </w:r>
-    </w:p>
-    <w:p>
-      <w:r>
-        <w:t xml:space="preserve"> - 2 xícaras de farinha de trigo</w:t>
-      </w:r>
-    </w:p>
-    <w:p>
-      <w:r>
-        <w:t xml:space="preserve"> - 1 colher de sopa de fermento em pó </w:t>
+        <w:t>- 3 cenouras médias</w:t>
+      </w:r>
+    </w:p>
+    <w:p>
+      <w:r>
+        <w:t>- 4 ovos</w:t>
+      </w:r>
+    </w:p>
+    <w:p>
+      <w:r>
+        <w:t>- 1 xícara de óleo</w:t>
+      </w:r>
+    </w:p>
+    <w:p>
+      <w:r>
+        <w:t>- 2 xícaras de açúcar</w:t>
+      </w:r>
+    </w:p>
+    <w:p>
+      <w:r>
+        <w:t>- 2 xícaras de farinha de trigo</w:t>
+      </w:r>
+    </w:p>
+    <w:p>
+      <w:r>
+        <w:t>- 1 colher de sopa de fermento em pó</w:t>
       </w:r>
     </w:p>
     <w:p>
@@ -54,7 +44,42 @@
     </w:p>
     <w:p>
       <w:r>
-        <w:t xml:space="preserve"> 1. Bata no liquidificador as cenouras, os ovos e o óleo.</w:t>
+        <w:t>1. Bata no liquidificador as cenouras, os ovos e o óleo até obter uma mistura</w:t>
+      </w:r>
+    </w:p>
+    <w:p>
+      <w:r>
+        <w:t>homogênea.</w:t>
+      </w:r>
+    </w:p>
+    <w:p>
+      <w:r>
+        <w:t>2. Em uma tigela, misture o açúcar e a farinha de trigo.</w:t>
+      </w:r>
+    </w:p>
+    <w:p>
+      <w:r>
+        <w:t>3. Adicione a mistura líquida à tigela e mexa bem.</w:t>
+      </w:r>
+    </w:p>
+    <w:p>
+      <w:r>
+        <w:t>4. Acrescente o fermento e misture delicadamente.</w:t>
+      </w:r>
+    </w:p>
+    <w:p>
+      <w:r>
+        <w:t>5. Despeje a massa em uma forma untada e enfarinhada.</w:t>
+      </w:r>
+    </w:p>
+    <w:p>
+      <w:r>
+        <w:t>6. Asse em forno preaquecido a 180°C por cerca de 40 minutos.</w:t>
+      </w:r>
+    </w:p>
+    <w:p>
+      <w:r>
+        <w:t>OBSERVAÇÃO: Adicionar uma cobertura simples de chocolate após o bolo</w:t>
       </w:r>
     </w:p>
     <w:p>
@@ -64,7 +89,10 @@
         </w:rPr>
       </w:pPr>
       <w:r>
-        <w:t xml:space="preserve"> 2. Em uma tigela, misture o açúcar e a farinha.</w:t>
+        <w:t>esfriar</w:t>
+      </w:r>
+      <w:r>
+        <w:t>.</w:t>
       </w:r>
     </w:p>
     <w:sectPr>

</xml_diff>